<commit_message>
Atualização das tabelas, justificativa, models e implementação de Swagger e Deploy
</commit_message>
<xml_diff>
--- a/Justificativa dos atributos - Grupo 6.docx
+++ b/Justificativa dos atributos - Grupo 6.docx
@@ -172,7 +172,7 @@
           <w:sz w:val="22"/>
           <w:shd w:fill="auto" w:val="clear"/>
         </w:rPr>
-        <w:t xml:space="preserve">Data_time: </w:t>
+        <w:t xml:space="preserve">Data_post: </w:t>
       </w:r>
       <w:r>
         <w:rPr>
@@ -210,7 +210,45 @@
           <w:sz w:val="22"/>
           <w:shd w:fill="auto" w:val="clear"/>
         </w:rPr>
-        <w:t xml:space="preserve">Localizacao: </w:t>
+        <w:t xml:space="preserve">Cidade: </w:t>
+      </w:r>
+      <w:r>
+        <w:rPr>
+          <w:rFonts w:ascii="Calibri" w:hAnsi="Calibri" w:cs="Calibri" w:eastAsia="Calibri"/>
+          <w:color w:val="auto"/>
+          <w:spacing w:val="0"/>
+          <w:position w:val="0"/>
+          <w:sz w:val="22"/>
+          <w:shd w:fill="auto" w:val="clear"/>
+        </w:rPr>
+        <w:t xml:space="preserve">Informar a cidade onde fica o hospital</w:t>
+      </w:r>
+    </w:p>
+    <w:p>
+      <w:pPr>
+        <w:spacing w:before="0" w:after="160" w:line="259"/>
+        <w:ind w:right="0" w:left="0" w:firstLine="0"/>
+        <w:jc w:val="left"/>
+        <w:rPr>
+          <w:rFonts w:ascii="Calibri" w:hAnsi="Calibri" w:cs="Calibri" w:eastAsia="Calibri"/>
+          <w:color w:val="auto"/>
+          <w:spacing w:val="0"/>
+          <w:position w:val="0"/>
+          <w:sz w:val="22"/>
+          <w:shd w:fill="auto" w:val="clear"/>
+        </w:rPr>
+      </w:pPr>
+      <w:r>
+        <w:rPr>
+          <w:rFonts w:ascii="Calibri" w:hAnsi="Calibri" w:cs="Calibri" w:eastAsia="Calibri"/>
+          <w:b/>
+          <w:color w:val="auto"/>
+          <w:spacing w:val="0"/>
+          <w:position w:val="0"/>
+          <w:sz w:val="22"/>
+          <w:shd w:fill="auto" w:val="clear"/>
+        </w:rPr>
+        <w:t xml:space="preserve">Nome_hospital: </w:t>
       </w:r>
       <w:r>
         <w:rPr>
@@ -238,6 +276,82 @@
           <w:shd w:fill="auto" w:val="clear"/>
         </w:rPr>
       </w:pPr>
+      <w:r>
+        <w:rPr>
+          <w:rFonts w:ascii="Calibri" w:hAnsi="Calibri" w:cs="Calibri" w:eastAsia="Calibri"/>
+          <w:b/>
+          <w:color w:val="auto"/>
+          <w:spacing w:val="0"/>
+          <w:position w:val="0"/>
+          <w:sz w:val="22"/>
+          <w:shd w:fill="auto" w:val="clear"/>
+        </w:rPr>
+        <w:t xml:space="preserve">Sangue: </w:t>
+      </w:r>
+      <w:r>
+        <w:rPr>
+          <w:rFonts w:ascii="Calibri" w:hAnsi="Calibri" w:cs="Calibri" w:eastAsia="Calibri"/>
+          <w:color w:val="auto"/>
+          <w:spacing w:val="0"/>
+          <w:position w:val="0"/>
+          <w:sz w:val="22"/>
+          <w:shd w:fill="auto" w:val="clear"/>
+        </w:rPr>
+        <w:t xml:space="preserve">Para informar em pedido qual o tipo sanguineo necessário</w:t>
+      </w:r>
+    </w:p>
+    <w:p>
+      <w:pPr>
+        <w:spacing w:before="0" w:after="160" w:line="259"/>
+        <w:ind w:right="0" w:left="0" w:firstLine="0"/>
+        <w:jc w:val="left"/>
+        <w:rPr>
+          <w:rFonts w:ascii="Calibri" w:hAnsi="Calibri" w:cs="Calibri" w:eastAsia="Calibri"/>
+          <w:color w:val="auto"/>
+          <w:spacing w:val="0"/>
+          <w:position w:val="0"/>
+          <w:sz w:val="22"/>
+          <w:shd w:fill="auto" w:val="clear"/>
+        </w:rPr>
+      </w:pPr>
+      <w:r>
+        <w:rPr>
+          <w:rFonts w:ascii="Calibri" w:hAnsi="Calibri" w:cs="Calibri" w:eastAsia="Calibri"/>
+          <w:b/>
+          <w:color w:val="auto"/>
+          <w:spacing w:val="0"/>
+          <w:position w:val="0"/>
+          <w:sz w:val="22"/>
+          <w:shd w:fill="auto" w:val="clear"/>
+        </w:rPr>
+        <w:t xml:space="preserve">Imagem: </w:t>
+      </w:r>
+      <w:r>
+        <w:rPr>
+          <w:rFonts w:ascii="Calibri" w:hAnsi="Calibri" w:cs="Calibri" w:eastAsia="Calibri"/>
+          <w:color w:val="auto"/>
+          <w:spacing w:val="0"/>
+          <w:position w:val="0"/>
+          <w:sz w:val="22"/>
+          <w:shd w:fill="auto" w:val="clear"/>
+        </w:rPr>
+        <w:t xml:space="preserve">Opcional, para colocar um link de uma imagem já hospedada na internet para postagem</w:t>
+      </w:r>
+    </w:p>
+    <w:p>
+      <w:pPr>
+        <w:spacing w:before="0" w:after="160" w:line="259"/>
+        <w:ind w:right="0" w:left="0" w:firstLine="0"/>
+        <w:jc w:val="left"/>
+        <w:rPr>
+          <w:rFonts w:ascii="Calibri" w:hAnsi="Calibri" w:cs="Calibri" w:eastAsia="Calibri"/>
+          <w:color w:val="auto"/>
+          <w:spacing w:val="0"/>
+          <w:position w:val="0"/>
+          <w:sz w:val="22"/>
+          <w:shd w:fill="auto" w:val="clear"/>
+        </w:rPr>
+      </w:pPr>
     </w:p>
     <w:p>
       <w:pPr>
@@ -350,7 +464,6 @@
         <w:jc w:val="left"/>
         <w:rPr>
           <w:rFonts w:ascii="Calibri" w:hAnsi="Calibri" w:cs="Calibri" w:eastAsia="Calibri"/>
-          <w:b/>
           <w:color w:val="auto"/>
           <w:spacing w:val="0"/>
           <w:position w:val="0"/>
@@ -380,6 +493,244 @@
           <w:shd w:fill="auto" w:val="clear"/>
         </w:rPr>
         <w:t xml:space="preserve">para controle dos temas ativos e não ativos no momento, como por exemplo para datas especiais como dito anteriormente.</w:t>
+      </w:r>
+    </w:p>
+    <w:p>
+      <w:pPr>
+        <w:spacing w:before="0" w:after="160" w:line="259"/>
+        <w:ind w:right="0" w:left="0" w:firstLine="0"/>
+        <w:jc w:val="left"/>
+        <w:rPr>
+          <w:rFonts w:ascii="Calibri" w:hAnsi="Calibri" w:cs="Calibri" w:eastAsia="Calibri"/>
+          <w:color w:val="auto"/>
+          <w:spacing w:val="0"/>
+          <w:position w:val="0"/>
+          <w:sz w:val="22"/>
+          <w:shd w:fill="auto" w:val="clear"/>
+        </w:rPr>
+      </w:pPr>
+    </w:p>
+    <w:p>
+      <w:pPr>
+        <w:spacing w:before="0" w:after="160" w:line="259"/>
+        <w:ind w:right="0" w:left="0" w:firstLine="0"/>
+        <w:jc w:val="left"/>
+        <w:rPr>
+          <w:rFonts w:ascii="Calibri" w:hAnsi="Calibri" w:cs="Calibri" w:eastAsia="Calibri"/>
+          <w:b/>
+          <w:color w:val="auto"/>
+          <w:spacing w:val="0"/>
+          <w:position w:val="0"/>
+          <w:sz w:val="22"/>
+          <w:shd w:fill="auto" w:val="clear"/>
+        </w:rPr>
+      </w:pPr>
+      <w:r>
+        <w:rPr>
+          <w:rFonts w:ascii="Calibri" w:hAnsi="Calibri" w:cs="Calibri" w:eastAsia="Calibri"/>
+          <w:b/>
+          <w:color w:val="auto"/>
+          <w:spacing w:val="0"/>
+          <w:position w:val="0"/>
+          <w:sz w:val="22"/>
+          <w:shd w:fill="auto" w:val="clear"/>
+        </w:rPr>
+        <w:t xml:space="preserve">NA TABELA HOSPITAL:</w:t>
+      </w:r>
+    </w:p>
+    <w:p>
+      <w:pPr>
+        <w:spacing w:before="0" w:after="160" w:line="259"/>
+        <w:ind w:right="0" w:left="0" w:firstLine="0"/>
+        <w:jc w:val="left"/>
+        <w:rPr>
+          <w:rFonts w:ascii="Calibri" w:hAnsi="Calibri" w:cs="Calibri" w:eastAsia="Calibri"/>
+          <w:b/>
+          <w:color w:val="auto"/>
+          <w:spacing w:val="0"/>
+          <w:position w:val="0"/>
+          <w:sz w:val="22"/>
+          <w:shd w:fill="auto" w:val="clear"/>
+        </w:rPr>
+      </w:pPr>
+      <w:r>
+        <w:rPr>
+          <w:rFonts w:ascii="Calibri" w:hAnsi="Calibri" w:cs="Calibri" w:eastAsia="Calibri"/>
+          <w:b/>
+          <w:color w:val="auto"/>
+          <w:spacing w:val="0"/>
+          <w:position w:val="0"/>
+          <w:sz w:val="22"/>
+          <w:shd w:fill="auto" w:val="clear"/>
+        </w:rPr>
+        <w:t xml:space="preserve">Nome:</w:t>
+      </w:r>
+      <w:r>
+        <w:rPr>
+          <w:rFonts w:ascii="Calibri" w:hAnsi="Calibri" w:cs="Calibri" w:eastAsia="Calibri"/>
+          <w:color w:val="auto"/>
+          <w:spacing w:val="0"/>
+          <w:position w:val="0"/>
+          <w:sz w:val="22"/>
+          <w:shd w:fill="auto" w:val="clear"/>
+        </w:rPr>
+        <w:t xml:space="preserve"> Para identificar o nome do hospital</w:t>
+      </w:r>
+    </w:p>
+    <w:p>
+      <w:pPr>
+        <w:spacing w:before="0" w:after="160" w:line="259"/>
+        <w:ind w:right="0" w:left="0" w:firstLine="0"/>
+        <w:jc w:val="left"/>
+        <w:rPr>
+          <w:rFonts w:ascii="Calibri" w:hAnsi="Calibri" w:cs="Calibri" w:eastAsia="Calibri"/>
+          <w:b/>
+          <w:color w:val="auto"/>
+          <w:spacing w:val="0"/>
+          <w:position w:val="0"/>
+          <w:sz w:val="22"/>
+          <w:shd w:fill="auto" w:val="clear"/>
+        </w:rPr>
+      </w:pPr>
+      <w:r>
+        <w:rPr>
+          <w:rFonts w:ascii="Calibri" w:hAnsi="Calibri" w:cs="Calibri" w:eastAsia="Calibri"/>
+          <w:b/>
+          <w:color w:val="auto"/>
+          <w:spacing w:val="0"/>
+          <w:position w:val="0"/>
+          <w:sz w:val="22"/>
+          <w:shd w:fill="auto" w:val="clear"/>
+        </w:rPr>
+        <w:t xml:space="preserve">Cidade: </w:t>
+      </w:r>
+      <w:r>
+        <w:rPr>
+          <w:rFonts w:ascii="Calibri" w:hAnsi="Calibri" w:cs="Calibri" w:eastAsia="Calibri"/>
+          <w:color w:val="auto"/>
+          <w:spacing w:val="0"/>
+          <w:position w:val="0"/>
+          <w:sz w:val="22"/>
+          <w:shd w:fill="auto" w:val="clear"/>
+        </w:rPr>
+        <w:t xml:space="preserve">Para identificar a cidade onde o hospital fica </w:t>
+      </w:r>
+    </w:p>
+    <w:p>
+      <w:pPr>
+        <w:spacing w:before="0" w:after="160" w:line="259"/>
+        <w:ind w:right="0" w:left="0" w:firstLine="0"/>
+        <w:jc w:val="left"/>
+        <w:rPr>
+          <w:rFonts w:ascii="Calibri" w:hAnsi="Calibri" w:cs="Calibri" w:eastAsia="Calibri"/>
+          <w:b/>
+          <w:color w:val="auto"/>
+          <w:spacing w:val="0"/>
+          <w:position w:val="0"/>
+          <w:sz w:val="22"/>
+          <w:shd w:fill="auto" w:val="clear"/>
+        </w:rPr>
+      </w:pPr>
+      <w:r>
+        <w:rPr>
+          <w:rFonts w:ascii="Calibri" w:hAnsi="Calibri" w:cs="Calibri" w:eastAsia="Calibri"/>
+          <w:b/>
+          <w:color w:val="auto"/>
+          <w:spacing w:val="0"/>
+          <w:position w:val="0"/>
+          <w:sz w:val="22"/>
+          <w:shd w:fill="auto" w:val="clear"/>
+        </w:rPr>
+        <w:t xml:space="preserve">Endereço: </w:t>
+      </w:r>
+      <w:r>
+        <w:rPr>
+          <w:rFonts w:ascii="Calibri" w:hAnsi="Calibri" w:cs="Calibri" w:eastAsia="Calibri"/>
+          <w:color w:val="auto"/>
+          <w:spacing w:val="0"/>
+          <w:position w:val="0"/>
+          <w:sz w:val="22"/>
+          <w:shd w:fill="auto" w:val="clear"/>
+        </w:rPr>
+        <w:t xml:space="preserve">Para identificar o endereço do hospital</w:t>
+      </w:r>
+    </w:p>
+    <w:p>
+      <w:pPr>
+        <w:spacing w:before="0" w:after="160" w:line="259"/>
+        <w:ind w:right="0" w:left="0" w:firstLine="0"/>
+        <w:jc w:val="left"/>
+        <w:rPr>
+          <w:rFonts w:ascii="Calibri" w:hAnsi="Calibri" w:cs="Calibri" w:eastAsia="Calibri"/>
+          <w:b/>
+          <w:color w:val="auto"/>
+          <w:spacing w:val="0"/>
+          <w:position w:val="0"/>
+          <w:sz w:val="22"/>
+          <w:shd w:fill="auto" w:val="clear"/>
+        </w:rPr>
+      </w:pPr>
+      <w:r>
+        <w:rPr>
+          <w:rFonts w:ascii="Calibri" w:hAnsi="Calibri" w:cs="Calibri" w:eastAsia="Calibri"/>
+          <w:b/>
+          <w:color w:val="auto"/>
+          <w:spacing w:val="0"/>
+          <w:position w:val="0"/>
+          <w:sz w:val="22"/>
+          <w:shd w:fill="auto" w:val="clear"/>
+        </w:rPr>
+        <w:t xml:space="preserve">Link: </w:t>
+      </w:r>
+      <w:r>
+        <w:rPr>
+          <w:rFonts w:ascii="Calibri" w:hAnsi="Calibri" w:cs="Calibri" w:eastAsia="Calibri"/>
+          <w:color w:val="auto"/>
+          <w:spacing w:val="0"/>
+          <w:position w:val="0"/>
+          <w:sz w:val="22"/>
+          <w:shd w:fill="auto" w:val="clear"/>
+        </w:rPr>
+        <w:t xml:space="preserve">Redirecionamento para google maps com o endereço do hospital</w:t>
+      </w:r>
+    </w:p>
+    <w:p>
+      <w:pPr>
+        <w:spacing w:before="0" w:after="160" w:line="259"/>
+        <w:ind w:right="0" w:left="0" w:firstLine="0"/>
+        <w:jc w:val="left"/>
+        <w:rPr>
+          <w:rFonts w:ascii="Calibri" w:hAnsi="Calibri" w:cs="Calibri" w:eastAsia="Calibri"/>
+          <w:b/>
+          <w:color w:val="auto"/>
+          <w:spacing w:val="0"/>
+          <w:position w:val="0"/>
+          <w:sz w:val="22"/>
+          <w:shd w:fill="auto" w:val="clear"/>
+        </w:rPr>
+      </w:pPr>
+      <w:r>
+        <w:rPr>
+          <w:rFonts w:ascii="Calibri" w:hAnsi="Calibri" w:cs="Calibri" w:eastAsia="Calibri"/>
+          <w:b/>
+          <w:color w:val="auto"/>
+          <w:spacing w:val="0"/>
+          <w:position w:val="0"/>
+          <w:sz w:val="22"/>
+          <w:shd w:fill="auto" w:val="clear"/>
+        </w:rPr>
+        <w:t xml:space="preserve">Ativo: </w:t>
+      </w:r>
+      <w:r>
+        <w:rPr>
+          <w:rFonts w:ascii="Calibri" w:hAnsi="Calibri" w:cs="Calibri" w:eastAsia="Calibri"/>
+          <w:color w:val="auto"/>
+          <w:spacing w:val="0"/>
+          <w:position w:val="0"/>
+          <w:sz w:val="22"/>
+          <w:shd w:fill="auto" w:val="clear"/>
+        </w:rPr>
+        <w:t xml:space="preserve">Para saber se o hospital está aceitando doações no momento (exemplo, época de quarentena)</w:t>
       </w:r>
     </w:p>
     <w:p>

</xml_diff>